<commit_message>
it doesn't work. i don't know why. i'm so tired.
</commit_message>
<xml_diff>
--- a/descreteMath/Дискретка дз 7.docx
+++ b/descreteMath/Дискретка дз 7.docx
@@ -6102,7 +6102,6 @@
           <w:lang w:val="en-US"/>
         </w:rPr>
       </w:pPr>
-      <w:proofErr w:type="spellStart"/>
       <w:r>
         <w:rPr>
           <w:lang w:val="en-US"/>
@@ -6117,19 +6116,11 @@
         </w:rPr>
         <w:t>C</w:t>
       </w:r>
-      <w:proofErr w:type="spellEnd"/>
       <w:r>
         <w:rPr>
           <w:lang w:val="en-US"/>
         </w:rPr>
-        <w:t xml:space="preserve"> = </w:t>
-      </w:r>
-      <w:proofErr w:type="spellStart"/>
-      <w:r>
-        <w:rPr>
-          <w:lang w:val="en-US"/>
-        </w:rPr>
-        <w:t>Sign</w:t>
+        <w:t xml:space="preserve"> = Sign</w:t>
       </w:r>
       <w:r>
         <w:rPr>
@@ -6139,7 +6130,6 @@
         </w:rPr>
         <w:t>A</w:t>
       </w:r>
-      <w:proofErr w:type="spellEnd"/>
       <w:r>
         <w:rPr>
           <w:lang w:val="en-US"/>
@@ -6160,7 +6150,6 @@
         </w:rPr>
         <w:t xml:space="preserve"> </w:t>
       </w:r>
-      <w:proofErr w:type="spellStart"/>
       <w:r>
         <w:rPr>
           <w:lang w:val="en-US"/>
@@ -6175,7 +6164,6 @@
         </w:rPr>
         <w:t>B</w:t>
       </w:r>
-      <w:proofErr w:type="spellEnd"/>
     </w:p>
     <w:p>
       <w:pPr>
@@ -6183,7 +6171,6 @@
           <w:lang w:val="en-US"/>
         </w:rPr>
       </w:pPr>
-      <w:proofErr w:type="spellStart"/>
       <w:r>
         <w:rPr>
           <w:lang w:val="en-US"/>
@@ -6198,7 +6185,6 @@
         </w:rPr>
         <w:t>C</w:t>
       </w:r>
-      <w:proofErr w:type="spellEnd"/>
       <w:r>
         <w:rPr>
           <w:lang w:val="en-US"/>
@@ -18421,7 +18407,6 @@
       <w:r>
         <w:t xml:space="preserve"> = </w:t>
       </w:r>
-      <w:proofErr w:type="gramStart"/>
       <w:r>
         <w:rPr>
           <w:rStyle w:val="qv3wpe"/>
@@ -18448,7 +18433,6 @@
         </w:rPr>
         <w:t xml:space="preserve"> – 0,09326</w:t>
       </w:r>
-      <w:proofErr w:type="gramEnd"/>
       <w:r>
         <w:t xml:space="preserve"> = </w:t>
       </w:r>
@@ -18505,7 +18489,6 @@
                 <w:lang w:val="en-US"/>
               </w:rPr>
             </w:pPr>
-            <w:proofErr w:type="spellStart"/>
             <w:r>
               <w:rPr>
                 <w:rFonts w:cs="Times New Roman"/>
@@ -18523,7 +18506,6 @@
               </w:rPr>
               <w:t>С</w:t>
             </w:r>
-            <w:proofErr w:type="spellEnd"/>
             <w:r>
               <w:rPr>
                 <w:rFonts w:cs="Times New Roman"/>
@@ -31057,61 +31039,7 @@
         <w:rPr>
           <w:lang w:val="en-US"/>
         </w:rPr>
-        <w:t>1</w:t>
-      </w:r>
-      <w:r>
-        <w:rPr>
-          <w:lang w:val="en-US"/>
-        </w:rPr>
-        <w:t>,</w:t>
-      </w:r>
-      <w:r>
-        <w:rPr>
-          <w:lang w:val="en-US"/>
-        </w:rPr>
-        <w:t>0</w:t>
-      </w:r>
-      <w:r>
-        <w:rPr>
-          <w:lang w:val="en-US"/>
-        </w:rPr>
-        <w:t>11</w:t>
-      </w:r>
-      <w:r>
-        <w:rPr>
-          <w:lang w:val="en-US"/>
-        </w:rPr>
-        <w:t>1</w:t>
-      </w:r>
-      <w:r>
-        <w:rPr>
-          <w:lang w:val="en-US"/>
-        </w:rPr>
-        <w:t xml:space="preserve"> </w:t>
-      </w:r>
-      <w:r>
-        <w:rPr>
-          <w:lang w:val="en-US"/>
-        </w:rPr>
-        <w:t>1110</w:t>
-      </w:r>
-      <w:r>
-        <w:rPr>
-          <w:lang w:val="en-US"/>
-        </w:rPr>
-        <w:t xml:space="preserve"> </w:t>
-      </w:r>
-      <w:r>
-        <w:rPr>
-          <w:lang w:val="en-US"/>
-        </w:rPr>
-        <w:t>11</w:t>
-      </w:r>
-      <w:r>
-        <w:rPr>
-          <w:lang w:val="en-US"/>
-        </w:rPr>
-        <w:t>00</w:t>
+        <w:t>0,0110 0110 0001</w:t>
       </w:r>
       <w:r>
         <w:rPr>
@@ -31150,7 +31078,7 @@
           <w:vertAlign w:val="superscript"/>
           <w:lang w:val="en-US"/>
         </w:rPr>
-        <w:t>4</w:t>
+        <w:t>2</w:t>
       </w:r>
       <w:r>
         <w:rPr>
@@ -31162,13 +31090,13 @@
         <w:rPr>
           <w:lang w:val="en-US"/>
         </w:rPr>
-        <w:t>0,0</w:t>
+        <w:t>0,</w:t>
       </w:r>
       <w:r>
         <w:rPr>
           <w:lang w:val="en-US"/>
         </w:rPr>
-        <w:t>0</w:t>
+        <w:t>00</w:t>
       </w:r>
       <w:r>
         <w:rPr>
@@ -31180,19 +31108,13 @@
         <w:rPr>
           <w:lang w:val="en-US"/>
         </w:rPr>
-        <w:t xml:space="preserve"> 0</w:t>
+        <w:t xml:space="preserve"> </w:t>
       </w:r>
       <w:r>
         <w:rPr>
           <w:lang w:val="en-US"/>
         </w:rPr>
-        <w:t>11</w:t>
-      </w:r>
-      <w:r>
-        <w:rPr>
-          <w:lang w:val="en-US"/>
-        </w:rPr>
-        <w:t>1</w:t>
+        <w:t>1001</w:t>
       </w:r>
       <w:r>
         <w:rPr>
@@ -31204,25 +31126,25 @@
         <w:rPr>
           <w:lang w:val="en-US"/>
         </w:rPr>
-        <w:t>1</w:t>
+        <w:t>1000</w:t>
       </w:r>
       <w:r>
         <w:rPr>
           <w:lang w:val="en-US"/>
         </w:rPr>
-        <w:t>1</w:t>
+        <w:t xml:space="preserve"> </w:t>
       </w:r>
       <w:r>
         <w:rPr>
           <w:lang w:val="en-US"/>
         </w:rPr>
-        <w:t>10</w:t>
+        <w:t>01</w:t>
       </w:r>
       <w:r>
         <w:rPr>
           <w:lang w:val="en-US"/>
         </w:rPr>
-        <w:t xml:space="preserve"> 1100</w:t>
+        <w:t>00</w:t>
       </w:r>
       <w:r>
         <w:rPr>
@@ -31257,7 +31179,14 @@
         <w:rPr>
           <w:rStyle w:val="qv3wpe"/>
         </w:rPr>
-        <w:t>93445</w:t>
+        <w:t>9</w:t>
+      </w:r>
+      <w:r>
+        <w:rPr>
+          <w:rStyle w:val="qv3wpe"/>
+          <w:lang w:val="en-US"/>
+        </w:rPr>
+        <w:t>967</w:t>
       </w:r>
       <w:r>
         <w:rPr>
@@ -31297,7 +31226,12 @@
       <w:r>
         <w:t xml:space="preserve"> = </w:t>
       </w:r>
-      <w:proofErr w:type="gramStart"/>
+      <w:r>
+        <w:rPr>
+          <w:lang w:val="en-US"/>
+        </w:rPr>
+        <w:t xml:space="preserve">0,09967 - </w:t>
+      </w:r>
       <w:r>
         <w:rPr>
           <w:rStyle w:val="qv3wpe"/>
@@ -31322,19 +31256,6 @@
           <w:rStyle w:val="qv3wpe"/>
           <w:lang w:val="en-US"/>
         </w:rPr>
-        <w:t xml:space="preserve"> – </w:t>
-      </w:r>
-      <w:r>
-        <w:rPr>
-          <w:rStyle w:val="qv3wpe"/>
-        </w:rPr>
-        <w:t>0,093445</w:t>
-      </w:r>
-      <w:proofErr w:type="gramEnd"/>
-      <w:r>
-        <w:rPr>
-          <w:rStyle w:val="qv3wpe"/>
-        </w:rPr>
         <w:t xml:space="preserve"> </w:t>
       </w:r>
       <w:r>
@@ -31344,7 +31265,20 @@
         <w:rPr>
           <w:rStyle w:val="qv3wpe"/>
         </w:rPr>
-        <w:t>0,000055</w:t>
+        <w:t>0</w:t>
+      </w:r>
+      <w:r>
+        <w:rPr>
+          <w:rStyle w:val="qv3wpe"/>
+          <w:lang w:val="en-US"/>
+        </w:rPr>
+        <w:t>,</w:t>
+      </w:r>
+      <w:r>
+        <w:rPr>
+          <w:rStyle w:val="qv3wpe"/>
+        </w:rPr>
+        <w:t>00617</w:t>
       </w:r>
     </w:p>
     <w:tbl>
@@ -31380,7 +31314,6 @@
                 <w:lang w:val="en-US"/>
               </w:rPr>
             </w:pPr>
-            <w:proofErr w:type="spellStart"/>
             <w:r>
               <w:rPr>
                 <w:rFonts w:cs="Times New Roman"/>
@@ -31398,7 +31331,6 @@
               </w:rPr>
               <w:t>С</w:t>
             </w:r>
-            <w:proofErr w:type="spellEnd"/>
             <w:r>
               <w:rPr>
                 <w:rFonts w:cs="Times New Roman"/>
@@ -31494,22 +31426,7 @@
                 <w:rStyle w:val="qv3wpe"/>
                 <w:u w:val="single"/>
               </w:rPr>
-              <w:t>0</w:t>
-            </w:r>
-            <w:r>
-              <w:rPr>
-                <w:rStyle w:val="qv3wpe"/>
-                <w:u w:val="single"/>
-                <w:lang w:val="en-US"/>
-              </w:rPr>
-              <w:t>,</w:t>
-            </w:r>
-            <w:r>
-              <w:rPr>
-                <w:rStyle w:val="qv3wpe"/>
-                <w:u w:val="single"/>
-              </w:rPr>
-              <w:t>000055</w:t>
+              <w:t>0,00617</w:t>
             </w:r>
           </w:p>
         </w:tc>
@@ -31554,7 +31471,7 @@
               <w:rPr>
                 <w:rStyle w:val="qv3wpe"/>
               </w:rPr>
-              <w:t>0</w:t>
+              <w:t>6</w:t>
             </w:r>
             <w:r>
               <w:rPr>
@@ -31567,7 +31484,7 @@
               <w:rPr>
                 <w:rStyle w:val="qv3wpe"/>
               </w:rPr>
-              <w:t>0588</w:t>
+              <w:t>5989</w:t>
             </w:r>
             <w:r>
               <w:rPr>
@@ -31711,7 +31628,7 @@
     </w:p>
     <w:p>
       <w:r>
-        <w:t>Точность при умножении чисел в формате Ф2 была выше из-за более высокой точности представления операндов.</w:t>
+        <w:t>Я правда не понимаю почему результат в формате Ф2 имеет такую большую неточность.</w:t>
       </w:r>
       <w:r>
         <w:t xml:space="preserve"> </w:t>
@@ -34697,7 +34614,9 @@
 </file>
 
 <file path=customXml/item1.xml><?xml version="1.0" encoding="utf-8"?>
-<b:Sources xmlns:b="http://schemas.openxmlformats.org/officeDocument/2006/bibliography" xmlns="http://schemas.openxmlformats.org/officeDocument/2006/bibliography" SelectedStyle="\APASixthEditionOfficeOnline.xsl" StyleName="APA" Version="6"/>
+<p:properties xmlns:p="http://schemas.microsoft.com/office/2006/metadata/properties" xmlns:xsi="http://www.w3.org/2001/XMLSchema-instance" xmlns:pc="http://schemas.microsoft.com/office/infopath/2007/PartnerControls">
+  <documentManagement/>
+</p:properties>
 </file>
 
 <file path=customXml/item2.xml><?xml version="1.0" encoding="utf-8"?>
@@ -34847,9 +34766,7 @@
 </file>
 
 <file path=customXml/item3.xml><?xml version="1.0" encoding="utf-8"?>
-<p:properties xmlns:p="http://schemas.microsoft.com/office/2006/metadata/properties" xmlns:xsi="http://www.w3.org/2001/XMLSchema-instance" xmlns:pc="http://schemas.microsoft.com/office/infopath/2007/PartnerControls">
-  <documentManagement/>
-</p:properties>
+<b:Sources xmlns:b="http://schemas.openxmlformats.org/officeDocument/2006/bibliography" xmlns="http://schemas.openxmlformats.org/officeDocument/2006/bibliography" SelectedStyle="\APASixthEditionOfficeOnline.xsl" StyleName="APA" Version="6"/>
 </file>
 
 <file path=customXml/item4.xml><?xml version="1.0" encoding="utf-8"?>
@@ -34862,9 +34779,10 @@
 </file>
 
 <file path=customXml/itemProps1.xml><?xml version="1.0" encoding="utf-8"?>
-<ds:datastoreItem xmlns:ds="http://schemas.openxmlformats.org/officeDocument/2006/customXml" ds:itemID="{630EFC73-8405-45A3-8918-9BBCB8E889E1}">
+<ds:datastoreItem xmlns:ds="http://schemas.openxmlformats.org/officeDocument/2006/customXml" ds:itemID="{CAB1A6A3-1E58-4D8B-ACE3-663681D3520B}">
   <ds:schemaRefs>
-    <ds:schemaRef ds:uri="http://schemas.openxmlformats.org/officeDocument/2006/bibliography"/>
+    <ds:schemaRef ds:uri="http://schemas.microsoft.com/office/2006/metadata/properties"/>
+    <ds:schemaRef ds:uri="http://schemas.microsoft.com/office/infopath/2007/PartnerControls"/>
   </ds:schemaRefs>
 </ds:datastoreItem>
 </file>
@@ -34888,10 +34806,9 @@
 </file>
 
 <file path=customXml/itemProps3.xml><?xml version="1.0" encoding="utf-8"?>
-<ds:datastoreItem xmlns:ds="http://schemas.openxmlformats.org/officeDocument/2006/customXml" ds:itemID="{CAB1A6A3-1E58-4D8B-ACE3-663681D3520B}">
+<ds:datastoreItem xmlns:ds="http://schemas.openxmlformats.org/officeDocument/2006/customXml" ds:itemID="{630EFC73-8405-45A3-8918-9BBCB8E889E1}">
   <ds:schemaRefs>
-    <ds:schemaRef ds:uri="http://schemas.microsoft.com/office/2006/metadata/properties"/>
-    <ds:schemaRef ds:uri="http://schemas.microsoft.com/office/infopath/2007/PartnerControls"/>
+    <ds:schemaRef ds:uri="http://schemas.openxmlformats.org/officeDocument/2006/bibliography"/>
   </ds:schemaRefs>
 </ds:datastoreItem>
 </file>

</xml_diff>

<commit_message>
Finally, definitively, absolutely finished discrete math homework 7
</commit_message>
<xml_diff>
--- a/descreteMath/Дискретка дз 7.docx
+++ b/descreteMath/Дискретка дз 7.docx
@@ -6102,6 +6102,7 @@
           <w:lang w:val="en-US"/>
         </w:rPr>
       </w:pPr>
+      <w:proofErr w:type="spellStart"/>
       <w:r>
         <w:rPr>
           <w:lang w:val="en-US"/>
@@ -6116,11 +6117,19 @@
         </w:rPr>
         <w:t>C</w:t>
       </w:r>
+      <w:proofErr w:type="spellEnd"/>
       <w:r>
         <w:rPr>
           <w:lang w:val="en-US"/>
         </w:rPr>
-        <w:t xml:space="preserve"> = Sign</w:t>
+        <w:t xml:space="preserve"> = </w:t>
+      </w:r>
+      <w:proofErr w:type="spellStart"/>
+      <w:r>
+        <w:rPr>
+          <w:lang w:val="en-US"/>
+        </w:rPr>
+        <w:t>Sign</w:t>
       </w:r>
       <w:r>
         <w:rPr>
@@ -6130,6 +6139,7 @@
         </w:rPr>
         <w:t>A</w:t>
       </w:r>
+      <w:proofErr w:type="spellEnd"/>
       <w:r>
         <w:rPr>
           <w:lang w:val="en-US"/>
@@ -6150,6 +6160,7 @@
         </w:rPr>
         <w:t xml:space="preserve"> </w:t>
       </w:r>
+      <w:proofErr w:type="spellStart"/>
       <w:r>
         <w:rPr>
           <w:lang w:val="en-US"/>
@@ -6164,6 +6175,7 @@
         </w:rPr>
         <w:t>B</w:t>
       </w:r>
+      <w:proofErr w:type="spellEnd"/>
     </w:p>
     <w:p>
       <w:pPr>
@@ -6171,6 +6183,7 @@
           <w:lang w:val="en-US"/>
         </w:rPr>
       </w:pPr>
+      <w:proofErr w:type="spellStart"/>
       <w:r>
         <w:rPr>
           <w:lang w:val="en-US"/>
@@ -6185,6 +6198,7 @@
         </w:rPr>
         <w:t>C</w:t>
       </w:r>
+      <w:proofErr w:type="spellEnd"/>
       <w:r>
         <w:rPr>
           <w:lang w:val="en-US"/>
@@ -18489,6 +18503,7 @@
                 <w:lang w:val="en-US"/>
               </w:rPr>
             </w:pPr>
+            <w:proofErr w:type="spellStart"/>
             <w:r>
               <w:rPr>
                 <w:rFonts w:cs="Times New Roman"/>
@@ -18506,6 +18521,7 @@
               </w:rPr>
               <w:t>С</w:t>
             </w:r>
+            <w:proofErr w:type="spellEnd"/>
             <w:r>
               <w:rPr>
                 <w:rFonts w:cs="Times New Roman"/>
@@ -23414,6 +23430,7 @@
               <w:left w:val="single" w:sz="4" w:space="0" w:color="auto"/>
               <w:right w:val="single" w:sz="4" w:space="0" w:color="auto"/>
             </w:tcBorders>
+            <w:vAlign w:val="center"/>
           </w:tcPr>
           <w:p>
             <w:pPr>
@@ -23440,22 +23457,23 @@
               <w:left w:val="single" w:sz="4" w:space="0" w:color="auto"/>
               <w:right w:val="single" w:sz="4" w:space="0" w:color="auto"/>
             </w:tcBorders>
-          </w:tcPr>
-          <w:p>
-            <w:pPr>
-              <w:jc w:val="center"/>
-              <w:rPr>
-                <w:sz w:val="18"/>
-                <w:szCs w:val="16"/>
-              </w:rPr>
-            </w:pPr>
-            <w:r>
-              <w:rPr>
-                <w:sz w:val="18"/>
-                <w:szCs w:val="16"/>
-                <w:lang w:val="en-US"/>
-              </w:rPr>
-              <w:t>1</w:t>
+            <w:vAlign w:val="center"/>
+          </w:tcPr>
+          <w:p>
+            <w:pPr>
+              <w:jc w:val="center"/>
+              <w:rPr>
+                <w:sz w:val="18"/>
+                <w:szCs w:val="16"/>
+              </w:rPr>
+            </w:pPr>
+            <w:r>
+              <w:rPr>
+                <w:sz w:val="18"/>
+                <w:szCs w:val="16"/>
+                <w:lang w:val="en-US"/>
+              </w:rPr>
+              <w:t>0</w:t>
             </w:r>
           </w:p>
         </w:tc>
@@ -23465,6 +23483,7 @@
             <w:tcBorders>
               <w:left w:val="single" w:sz="4" w:space="0" w:color="auto"/>
             </w:tcBorders>
+            <w:vAlign w:val="center"/>
           </w:tcPr>
           <w:p>
             <w:pPr>
@@ -23491,22 +23510,23 @@
               <w:top w:val="single" w:sz="4" w:space="0" w:color="auto"/>
               <w:bottom w:val="single" w:sz="4" w:space="0" w:color="auto"/>
             </w:tcBorders>
-          </w:tcPr>
-          <w:p>
-            <w:pPr>
-              <w:jc w:val="center"/>
-              <w:rPr>
-                <w:sz w:val="18"/>
-                <w:szCs w:val="16"/>
-              </w:rPr>
-            </w:pPr>
-            <w:r>
-              <w:rPr>
-                <w:sz w:val="18"/>
-                <w:szCs w:val="16"/>
-                <w:lang w:val="en-US"/>
-              </w:rPr>
-              <w:t>0</w:t>
+            <w:vAlign w:val="center"/>
+          </w:tcPr>
+          <w:p>
+            <w:pPr>
+              <w:jc w:val="center"/>
+              <w:rPr>
+                <w:sz w:val="18"/>
+                <w:szCs w:val="16"/>
+              </w:rPr>
+            </w:pPr>
+            <w:r>
+              <w:rPr>
+                <w:sz w:val="18"/>
+                <w:szCs w:val="16"/>
+                <w:lang w:val="en-US"/>
+              </w:rPr>
+              <w:t>1</w:t>
             </w:r>
           </w:p>
         </w:tc>
@@ -23530,6 +23550,7 @@
               <w:rPr>
                 <w:sz w:val="18"/>
                 <w:szCs w:val="16"/>
+                <w:lang w:val="en-US"/>
               </w:rPr>
               <w:t>0</w:t>
             </w:r>
@@ -23557,7 +23578,7 @@
                 <w:szCs w:val="16"/>
                 <w:lang w:val="en-US"/>
               </w:rPr>
-              <w:t>1</w:t>
+              <w:t>0</w:t>
             </w:r>
           </w:p>
         </w:tc>
@@ -23581,7 +23602,6 @@
               <w:rPr>
                 <w:sz w:val="18"/>
                 <w:szCs w:val="16"/>
-                <w:lang w:val="en-US"/>
               </w:rPr>
               <w:t>0</w:t>
             </w:r>
@@ -23609,7 +23629,7 @@
                 <w:szCs w:val="16"/>
                 <w:lang w:val="en-US"/>
               </w:rPr>
-              <w:t>0</w:t>
+              <w:t>1</w:t>
             </w:r>
           </w:p>
         </w:tc>
@@ -24658,7 +24678,7 @@
                 <w:szCs w:val="16"/>
                 <w:lang w:val="en-US"/>
               </w:rPr>
-              <w:t>1</w:t>
+              <w:t>0</w:t>
             </w:r>
           </w:p>
         </w:tc>
@@ -24714,7 +24734,7 @@
                 <w:szCs w:val="16"/>
                 <w:lang w:val="en-US"/>
               </w:rPr>
-              <w:t>0</w:t>
+              <w:t>1</w:t>
             </w:r>
           </w:p>
         </w:tc>
@@ -24770,7 +24790,7 @@
                 <w:szCs w:val="16"/>
                 <w:lang w:val="en-US"/>
               </w:rPr>
-              <w:t>1</w:t>
+              <w:t>0</w:t>
             </w:r>
           </w:p>
         </w:tc>
@@ -24825,7 +24845,7 @@
                 <w:szCs w:val="16"/>
                 <w:lang w:val="en-US"/>
               </w:rPr>
-              <w:t>0</w:t>
+              <w:t>1</w:t>
             </w:r>
           </w:p>
         </w:tc>
@@ -25633,7 +25653,7 @@
                 <w:szCs w:val="16"/>
                 <w:lang w:val="en-US"/>
               </w:rPr>
-              <w:t>1</w:t>
+              <w:t>0</w:t>
             </w:r>
           </w:p>
         </w:tc>
@@ -25687,7 +25707,7 @@
                 <w:szCs w:val="16"/>
                 <w:lang w:val="en-US"/>
               </w:rPr>
-              <w:t>0</w:t>
+              <w:t>1</w:t>
             </w:r>
           </w:p>
         </w:tc>
@@ -25741,7 +25761,7 @@
                 <w:szCs w:val="16"/>
                 <w:lang w:val="en-US"/>
               </w:rPr>
-              <w:t>1</w:t>
+              <w:t>0</w:t>
             </w:r>
           </w:p>
         </w:tc>
@@ -25795,7 +25815,7 @@
                 <w:szCs w:val="16"/>
                 <w:lang w:val="en-US"/>
               </w:rPr>
-              <w:t>0</w:t>
+              <w:t>1</w:t>
             </w:r>
           </w:p>
         </w:tc>
@@ -27741,7 +27761,7 @@
                 <w:szCs w:val="16"/>
                 <w:lang w:val="en-US"/>
               </w:rPr>
-              <w:t>1</w:t>
+              <w:t>0</w:t>
             </w:r>
           </w:p>
         </w:tc>
@@ -27825,7 +27845,7 @@
                 <w:szCs w:val="16"/>
                 <w:lang w:val="en-US"/>
               </w:rPr>
-              <w:t>0</w:t>
+              <w:t>1</w:t>
             </w:r>
           </w:p>
         </w:tc>
@@ -27853,7 +27873,7 @@
                 <w:szCs w:val="16"/>
                 <w:lang w:val="en-US"/>
               </w:rPr>
-              <w:t>0</w:t>
+              <w:t>1</w:t>
             </w:r>
           </w:p>
         </w:tc>
@@ -27908,7 +27928,7 @@
                 <w:szCs w:val="16"/>
                 <w:lang w:val="en-US"/>
               </w:rPr>
-              <w:t>0</w:t>
+              <w:t>1</w:t>
             </w:r>
           </w:p>
         </w:tc>
@@ -28728,7 +28748,7 @@
                 <w:szCs w:val="16"/>
                 <w:lang w:val="en-US"/>
               </w:rPr>
-              <w:t>1</w:t>
+              <w:t>0</w:t>
             </w:r>
           </w:p>
         </w:tc>
@@ -28809,7 +28829,7 @@
                 <w:szCs w:val="16"/>
                 <w:lang w:val="en-US"/>
               </w:rPr>
-              <w:t>0</w:t>
+              <w:t>1</w:t>
             </w:r>
           </w:p>
         </w:tc>
@@ -28836,7 +28856,7 @@
                 <w:szCs w:val="16"/>
                 <w:lang w:val="en-US"/>
               </w:rPr>
-              <w:t>0</w:t>
+              <w:t>1</w:t>
             </w:r>
           </w:p>
         </w:tc>
@@ -28890,7 +28910,7 @@
                 <w:szCs w:val="16"/>
                 <w:lang w:val="en-US"/>
               </w:rPr>
-              <w:t>0</w:t>
+              <w:t>1</w:t>
             </w:r>
           </w:p>
         </w:tc>
@@ -30132,7 +30152,7 @@
                 <w:szCs w:val="16"/>
                 <w:lang w:val="en-US"/>
               </w:rPr>
-              <w:t>1</w:t>
+              <w:t>0</w:t>
             </w:r>
           </w:p>
         </w:tc>
@@ -30159,7 +30179,7 @@
                 <w:szCs w:val="16"/>
                 <w:lang w:val="en-US"/>
               </w:rPr>
-              <w:t>0</w:t>
+              <w:t>1</w:t>
             </w:r>
           </w:p>
         </w:tc>
@@ -30186,7 +30206,7 @@
                 <w:szCs w:val="16"/>
                 <w:lang w:val="en-US"/>
               </w:rPr>
-              <w:t>0</w:t>
+              <w:t>1</w:t>
             </w:r>
           </w:p>
         </w:tc>
@@ -30269,7 +30289,7 @@
                 <w:szCs w:val="16"/>
                 <w:lang w:val="en-US"/>
               </w:rPr>
-              <w:t>0</w:t>
+              <w:t>1</w:t>
             </w:r>
           </w:p>
         </w:tc>
@@ -30296,7 +30316,7 @@
                 <w:szCs w:val="16"/>
                 <w:lang w:val="en-US"/>
               </w:rPr>
-              <w:t>0</w:t>
+              <w:t>1</w:t>
             </w:r>
           </w:p>
         </w:tc>
@@ -30351,7 +30371,7 @@
                 <w:szCs w:val="16"/>
                 <w:lang w:val="en-US"/>
               </w:rPr>
-              <w:t>0</w:t>
+              <w:t>1</w:t>
             </w:r>
           </w:p>
         </w:tc>
@@ -30605,7 +30625,7 @@
                 <w:szCs w:val="16"/>
                 <w:lang w:val="en-US"/>
               </w:rPr>
-              <w:t>1</w:t>
+              <w:t>0</w:t>
             </w:r>
           </w:p>
         </w:tc>
@@ -30633,7 +30653,7 @@
                 <w:szCs w:val="16"/>
                 <w:lang w:val="en-US"/>
               </w:rPr>
-              <w:t>0</w:t>
+              <w:t>1</w:t>
             </w:r>
           </w:p>
         </w:tc>
@@ -30661,7 +30681,7 @@
                 <w:szCs w:val="16"/>
                 <w:lang w:val="en-US"/>
               </w:rPr>
-              <w:t>0</w:t>
+              <w:t>1</w:t>
             </w:r>
           </w:p>
         </w:tc>
@@ -30745,7 +30765,7 @@
                 <w:szCs w:val="16"/>
                 <w:lang w:val="en-US"/>
               </w:rPr>
-              <w:t>0</w:t>
+              <w:t>1</w:t>
             </w:r>
           </w:p>
         </w:tc>
@@ -30773,7 +30793,7 @@
                 <w:szCs w:val="16"/>
                 <w:lang w:val="en-US"/>
               </w:rPr>
-              <w:t>0</w:t>
+              <w:t>1</w:t>
             </w:r>
           </w:p>
         </w:tc>
@@ -30829,7 +30849,7 @@
                 <w:szCs w:val="16"/>
                 <w:lang w:val="en-US"/>
               </w:rPr>
-              <w:t>0</w:t>
+              <w:t>1</w:t>
             </w:r>
           </w:p>
         </w:tc>
@@ -31039,7 +31059,13 @@
         <w:rPr>
           <w:lang w:val="en-US"/>
         </w:rPr>
-        <w:t>0,0110 0110 0001</w:t>
+        <w:t>0,</w:t>
+      </w:r>
+      <w:r>
+        <w:rPr>
+          <w:lang w:val="en-US"/>
+        </w:rPr>
+        <w:t>0101 1111 1011</w:t>
       </w:r>
       <w:r>
         <w:rPr>
@@ -31090,19 +31116,13 @@
         <w:rPr>
           <w:lang w:val="en-US"/>
         </w:rPr>
-        <w:t>0,</w:t>
+        <w:t>0,0</w:t>
       </w:r>
       <w:r>
         <w:rPr>
           <w:lang w:val="en-US"/>
         </w:rPr>
-        <w:t>00</w:t>
-      </w:r>
-      <w:r>
-        <w:rPr>
-          <w:lang w:val="en-US"/>
-        </w:rPr>
-        <w:t>01</w:t>
+        <w:t>001</w:t>
       </w:r>
       <w:r>
         <w:rPr>
@@ -31114,7 +31134,7 @@
         <w:rPr>
           <w:lang w:val="en-US"/>
         </w:rPr>
-        <w:t>1001</w:t>
+        <w:t>0111</w:t>
       </w:r>
       <w:r>
         <w:rPr>
@@ -31126,7 +31146,7 @@
         <w:rPr>
           <w:lang w:val="en-US"/>
         </w:rPr>
-        <w:t>1000</w:t>
+        <w:t>1110</w:t>
       </w:r>
       <w:r>
         <w:rPr>
@@ -31138,7 +31158,7 @@
         <w:rPr>
           <w:lang w:val="en-US"/>
         </w:rPr>
-        <w:t>01</w:t>
+        <w:t>11</w:t>
       </w:r>
       <w:r>
         <w:rPr>
@@ -31186,7 +31206,7 @@
           <w:rStyle w:val="qv3wpe"/>
           <w:lang w:val="en-US"/>
         </w:rPr>
-        <w:t>967</w:t>
+        <w:t>3445</w:t>
       </w:r>
       <w:r>
         <w:rPr>
@@ -31228,12 +31248,6 @@
       </w:r>
       <w:r>
         <w:rPr>
-          <w:lang w:val="en-US"/>
-        </w:rPr>
-        <w:t xml:space="preserve">0,09967 - </w:t>
-      </w:r>
-      <w:r>
-        <w:rPr>
           <w:rStyle w:val="qv3wpe"/>
         </w:rPr>
         <w:t>0</w:t>
@@ -31250,6 +31264,26 @@
           <w:rStyle w:val="qv3wpe"/>
         </w:rPr>
         <w:t>0935</w:t>
+      </w:r>
+      <w:r>
+        <w:rPr>
+          <w:rStyle w:val="qv3wpe"/>
+          <w:lang w:val="en-US"/>
+        </w:rPr>
+        <w:t xml:space="preserve"> - </w:t>
+      </w:r>
+      <w:r>
+        <w:rPr>
+          <w:rStyle w:val="qv3wpe"/>
+        </w:rPr>
+        <w:t>0,09</w:t>
+      </w:r>
+      <w:r>
+        <w:rPr>
+          <w:rStyle w:val="qv3wpe"/>
+          <w:lang w:val="en-US"/>
+        </w:rPr>
+        <w:t>3445</w:t>
       </w:r>
       <w:r>
         <w:rPr>
@@ -31278,7 +31312,7 @@
         <w:rPr>
           <w:rStyle w:val="qv3wpe"/>
         </w:rPr>
-        <w:t>00617</w:t>
+        <w:t>000055</w:t>
       </w:r>
     </w:p>
     <w:tbl>
@@ -31314,6 +31348,7 @@
                 <w:lang w:val="en-US"/>
               </w:rPr>
             </w:pPr>
+            <w:proofErr w:type="spellStart"/>
             <w:r>
               <w:rPr>
                 <w:rFonts w:cs="Times New Roman"/>
@@ -31331,6 +31366,7 @@
               </w:rPr>
               <w:t>С</w:t>
             </w:r>
+            <w:proofErr w:type="spellEnd"/>
             <w:r>
               <w:rPr>
                 <w:rFonts w:cs="Times New Roman"/>
@@ -31426,7 +31462,7 @@
                 <w:rStyle w:val="qv3wpe"/>
                 <w:u w:val="single"/>
               </w:rPr>
-              <w:t>0,00617</w:t>
+              <w:t>0,000055</w:t>
             </w:r>
           </w:p>
         </w:tc>
@@ -31471,7 +31507,7 @@
               <w:rPr>
                 <w:rStyle w:val="qv3wpe"/>
               </w:rPr>
-              <w:t>6</w:t>
+              <w:t>0</w:t>
             </w:r>
             <w:r>
               <w:rPr>
@@ -31484,7 +31520,7 @@
               <w:rPr>
                 <w:rStyle w:val="qv3wpe"/>
               </w:rPr>
-              <w:t>5989</w:t>
+              <w:t>0588</w:t>
             </w:r>
             <w:r>
               <w:rPr>
@@ -31628,10 +31664,13 @@
     </w:p>
     <w:p>
       <w:r>
-        <w:t>Я правда не понимаю почему результат в формате Ф2 имеет такую большую неточность.</w:t>
+        <w:t>Точность при умножении чисел в формате Ф2 была выше из-за более высокой точности</w:t>
       </w:r>
       <w:r>
         <w:t xml:space="preserve"> </w:t>
+      </w:r>
+      <w:r>
+        <w:t>представления операндов.</w:t>
       </w:r>
     </w:p>
     <w:sectPr>
@@ -34614,12 +34653,19 @@
 </file>
 
 <file path=customXml/item1.xml><?xml version="1.0" encoding="utf-8"?>
-<p:properties xmlns:p="http://schemas.microsoft.com/office/2006/metadata/properties" xmlns:xsi="http://www.w3.org/2001/XMLSchema-instance" xmlns:pc="http://schemas.microsoft.com/office/infopath/2007/PartnerControls">
-  <documentManagement/>
-</p:properties>
+<?mso-contentType ?>
+<FormTemplates xmlns="http://schemas.microsoft.com/sharepoint/v3/contenttype/forms">
+  <Display>DocumentLibraryForm</Display>
+  <Edit>DocumentLibraryForm</Edit>
+  <New>DocumentLibraryForm</New>
+</FormTemplates>
 </file>
 
 <file path=customXml/item2.xml><?xml version="1.0" encoding="utf-8"?>
+<b:Sources xmlns:b="http://schemas.openxmlformats.org/officeDocument/2006/bibliography" xmlns="http://schemas.openxmlformats.org/officeDocument/2006/bibliography" SelectedStyle="\APASixthEditionOfficeOnline.xsl" StyleName="APA" Version="6"/>
+</file>
+
+<file path=customXml/item3.xml><?xml version="1.0" encoding="utf-8"?>
 <ct:contentTypeSchema xmlns:ct="http://schemas.microsoft.com/office/2006/metadata/contentType" xmlns:ma="http://schemas.microsoft.com/office/2006/metadata/properties/metaAttributes" ct:_="" ma:_="" ma:contentTypeName="Документ" ma:contentTypeID="0x01010021698D4302690741995ED0272D61D6A5" ma:contentTypeVersion="4" ma:contentTypeDescription="Создание документа." ma:contentTypeScope="" ma:versionID="5d42c33a528a295821b7d1e09411c3b0">
   <xsd:schema xmlns:xsd="http://www.w3.org/2001/XMLSchema" xmlns:xs="http://www.w3.org/2001/XMLSchema" xmlns:p="http://schemas.microsoft.com/office/2006/metadata/properties" xmlns:ns3="2b26d3b0-318c-4054-b3c0-e49a30e61c3c" targetNamespace="http://schemas.microsoft.com/office/2006/metadata/properties" ma:root="true" ma:fieldsID="9edb61012c44167b33a21135b3a34432" ns3:_="">
     <xsd:import namespace="2b26d3b0-318c-4054-b3c0-e49a30e61c3c"/>
@@ -34765,29 +34811,29 @@
 </ct:contentTypeSchema>
 </file>
 
-<file path=customXml/item3.xml><?xml version="1.0" encoding="utf-8"?>
-<b:Sources xmlns:b="http://schemas.openxmlformats.org/officeDocument/2006/bibliography" xmlns="http://schemas.openxmlformats.org/officeDocument/2006/bibliography" SelectedStyle="\APASixthEditionOfficeOnline.xsl" StyleName="APA" Version="6"/>
-</file>
-
 <file path=customXml/item4.xml><?xml version="1.0" encoding="utf-8"?>
-<?mso-contentType ?>
-<FormTemplates xmlns="http://schemas.microsoft.com/sharepoint/v3/contenttype/forms">
-  <Display>DocumentLibraryForm</Display>
-  <Edit>DocumentLibraryForm</Edit>
-  <New>DocumentLibraryForm</New>
-</FormTemplates>
+<p:properties xmlns:p="http://schemas.microsoft.com/office/2006/metadata/properties" xmlns:xsi="http://www.w3.org/2001/XMLSchema-instance" xmlns:pc="http://schemas.microsoft.com/office/infopath/2007/PartnerControls">
+  <documentManagement/>
+</p:properties>
 </file>
 
 <file path=customXml/itemProps1.xml><?xml version="1.0" encoding="utf-8"?>
-<ds:datastoreItem xmlns:ds="http://schemas.openxmlformats.org/officeDocument/2006/customXml" ds:itemID="{CAB1A6A3-1E58-4D8B-ACE3-663681D3520B}">
+<ds:datastoreItem xmlns:ds="http://schemas.openxmlformats.org/officeDocument/2006/customXml" ds:itemID="{2FC2C40F-08CA-48D1-A1B7-377C4BBABFA7}">
   <ds:schemaRefs>
-    <ds:schemaRef ds:uri="http://schemas.microsoft.com/office/2006/metadata/properties"/>
-    <ds:schemaRef ds:uri="http://schemas.microsoft.com/office/infopath/2007/PartnerControls"/>
+    <ds:schemaRef ds:uri="http://schemas.microsoft.com/sharepoint/v3/contenttype/forms"/>
   </ds:schemaRefs>
 </ds:datastoreItem>
 </file>
 
 <file path=customXml/itemProps2.xml><?xml version="1.0" encoding="utf-8"?>
+<ds:datastoreItem xmlns:ds="http://schemas.openxmlformats.org/officeDocument/2006/customXml" ds:itemID="{630EFC73-8405-45A3-8918-9BBCB8E889E1}">
+  <ds:schemaRefs>
+    <ds:schemaRef ds:uri="http://schemas.openxmlformats.org/officeDocument/2006/bibliography"/>
+  </ds:schemaRefs>
+</ds:datastoreItem>
+</file>
+
+<file path=customXml/itemProps3.xml><?xml version="1.0" encoding="utf-8"?>
 <ds:datastoreItem xmlns:ds="http://schemas.openxmlformats.org/officeDocument/2006/customXml" ds:itemID="{CFD667C5-4FBE-4D41-B47B-D95956BBCCF4}">
   <ds:schemaRefs>
     <ds:schemaRef ds:uri="http://schemas.microsoft.com/office/2006/metadata/contentType"/>
@@ -34805,18 +34851,11 @@
 </ds:datastoreItem>
 </file>
 
-<file path=customXml/itemProps3.xml><?xml version="1.0" encoding="utf-8"?>
-<ds:datastoreItem xmlns:ds="http://schemas.openxmlformats.org/officeDocument/2006/customXml" ds:itemID="{630EFC73-8405-45A3-8918-9BBCB8E889E1}">
+<file path=customXml/itemProps4.xml><?xml version="1.0" encoding="utf-8"?>
+<ds:datastoreItem xmlns:ds="http://schemas.openxmlformats.org/officeDocument/2006/customXml" ds:itemID="{CAB1A6A3-1E58-4D8B-ACE3-663681D3520B}">
   <ds:schemaRefs>
-    <ds:schemaRef ds:uri="http://schemas.openxmlformats.org/officeDocument/2006/bibliography"/>
-  </ds:schemaRefs>
-</ds:datastoreItem>
-</file>
-
-<file path=customXml/itemProps4.xml><?xml version="1.0" encoding="utf-8"?>
-<ds:datastoreItem xmlns:ds="http://schemas.openxmlformats.org/officeDocument/2006/customXml" ds:itemID="{2FC2C40F-08CA-48D1-A1B7-377C4BBABFA7}">
-  <ds:schemaRefs>
-    <ds:schemaRef ds:uri="http://schemas.microsoft.com/sharepoint/v3/contenttype/forms"/>
+    <ds:schemaRef ds:uri="http://schemas.microsoft.com/office/2006/metadata/properties"/>
+    <ds:schemaRef ds:uri="http://schemas.microsoft.com/office/infopath/2007/PartnerControls"/>
   </ds:schemaRefs>
 </ds:datastoreItem>
 </file>
</xml_diff>